<commit_message>
week 6 content added!
</commit_message>
<xml_diff>
--- a/SRS-PRJ566 SkillSwap - Winter 2025.docx
+++ b/SRS-PRJ566 SkillSwap - Winter 2025.docx
@@ -355,7 +355,15 @@
           <w:sz w:val="28"/>
           <w:szCs w:val="28"/>
         </w:rPr>
-        <w:t>Jan 27, 2025</w:t>
+        <w:t>Feb 19</w:t>
+      </w:r>
+      <w:r>
+        <w:rPr>
+          <w:rFonts w:asciiTheme="majorHAnsi" w:hAnsiTheme="majorHAnsi" w:cstheme="majorBidi"/>
+          <w:sz w:val="28"/>
+          <w:szCs w:val="28"/>
+        </w:rPr>
+        <w:t>, 2025</w:t>
       </w:r>
     </w:p>
     <w:p>
@@ -542,20 +550,8 @@
           <w:sz w:val="28"/>
           <w:szCs w:val="28"/>
         </w:rPr>
-        <w:t xml:space="preserve">Dylan </w:t>
-      </w:r>
-      <w:proofErr w:type="spellStart"/>
-      <w:r>
-        <w:rPr>
-          <w:rFonts w:asciiTheme="majorHAnsi" w:hAnsiTheme="majorHAnsi" w:cstheme="majorBidi"/>
-          <w:color w:val="000000"/>
-          <w:spacing w:val="2"/>
-          <w:sz w:val="28"/>
-          <w:szCs w:val="28"/>
-        </w:rPr>
-        <w:t>Dioneda</w:t>
-      </w:r>
-      <w:proofErr w:type="spellEnd"/>
+        <w:t>Dylan Dioneda</w:t>
+      </w:r>
       <w:r>
         <w:rPr>
           <w:rFonts w:asciiTheme="majorHAnsi" w:hAnsiTheme="majorHAnsi" w:cstheme="majorHAnsi"/>
@@ -2183,15 +2179,7 @@
                 </w:tcPr>
                 <w:p>
                   <w:r>
-                    <w:t xml:space="preserve">Added updates </w:t>
-                  </w:r>
-                  <w:proofErr w:type="gramStart"/>
-                  <w:r>
-                    <w:t>to:</w:t>
-                  </w:r>
-                  <w:proofErr w:type="gramEnd"/>
-                  <w:r>
-                    <w:t xml:space="preserve"> 1.3 Document Conventions</w:t>
+                    <w:t>Added updates to: 1.3 Document Conventions</w:t>
                   </w:r>
                 </w:p>
               </w:tc>
@@ -2268,21 +2256,7 @@
               <w:rPr>
                 <w:rFonts w:asciiTheme="minorHAnsi" w:hAnsiTheme="minorHAnsi" w:cstheme="minorHAnsi"/>
               </w:rPr>
-              <w:t xml:space="preserve"> Defined the purpose, target audience, and unique value of </w:t>
-            </w:r>
-            <w:proofErr w:type="spellStart"/>
-            <w:r>
-              <w:rPr>
-                <w:rFonts w:asciiTheme="minorHAnsi" w:hAnsiTheme="minorHAnsi" w:cstheme="minorHAnsi"/>
-              </w:rPr>
-              <w:t>SkillSwap</w:t>
-            </w:r>
-            <w:proofErr w:type="spellEnd"/>
-            <w:r>
-              <w:rPr>
-                <w:rFonts w:asciiTheme="minorHAnsi" w:hAnsiTheme="minorHAnsi" w:cstheme="minorHAnsi"/>
-              </w:rPr>
-              <w:t>.</w:t>
+              <w:t xml:space="preserve"> Defined the purpose, target audience, and unique value of SkillSwap.</w:t>
             </w:r>
             <w:r>
               <w:rPr>
@@ -3573,15 +3547,7 @@
         <w:t xml:space="preserve">This Business Case Study document </w:t>
       </w:r>
       <w:r>
-        <w:t xml:space="preserve">outlines the rationale, objectives and strategic plan for the Skill Swap Application, a platform designed to enable skill sharing without monetary exchange, </w:t>
-      </w:r>
-      <w:proofErr w:type="gramStart"/>
-      <w:r>
-        <w:t>It</w:t>
-      </w:r>
-      <w:proofErr w:type="gramEnd"/>
-      <w:r>
-        <w:t xml:space="preserve"> aims to provide a clear vision of the project, guide decision-making by analyzing market opportunities and risks, define Key requirements, and secure stakeholder buy-in. Additionally, it establishes a roadmap with detailed timeline and budget to ensure the successful development, launch, and post-launch improvement of the app. This document is intended for stakeholders, including investors, development teams, and senior management, to align efforts and ensure the project’s success.</w:t>
+        <w:t>outlines the rationale, objectives and strategic plan for the Skill Swap Application, a platform designed to enable skill sharing without monetary exchange, It aims to provide a clear vision of the project, guide decision-making by analyzing market opportunities and risks, define Key requirements, and secure stakeholder buy-in. Additionally, it establishes a roadmap with detailed timeline and budget to ensure the successful development, launch, and post-launch improvement of the app. This document is intended for stakeholders, including investors, development teams, and senior management, to align efforts and ensure the project’s success.</w:t>
       </w:r>
     </w:p>
     <w:p>
@@ -3639,23 +3605,7 @@
           <w:rFonts w:cs="Calibri"/>
           <w:lang w:val="en-CA"/>
         </w:rPr>
-        <w:t xml:space="preserve">: Individuals or organizations providing funding for the </w:t>
-      </w:r>
-      <w:proofErr w:type="spellStart"/>
-      <w:r>
-        <w:rPr>
-          <w:rFonts w:cs="Calibri"/>
-          <w:lang w:val="en-CA"/>
-        </w:rPr>
-        <w:t>SkillSwap</w:t>
-      </w:r>
-      <w:proofErr w:type="spellEnd"/>
-      <w:r>
-        <w:rPr>
-          <w:rFonts w:cs="Calibri"/>
-          <w:lang w:val="en-CA"/>
-        </w:rPr>
-        <w:t xml:space="preserve"> project. They need to understand the business case, financial projections, and potential return on investment.</w:t>
+        <w:t>: Individuals or organizations providing funding for the SkillSwap project. They need to understand the business case, financial projections, and potential return on investment.</w:t>
       </w:r>
     </w:p>
     <w:p>
@@ -3713,23 +3663,7 @@
           <w:rFonts w:cs="Calibri"/>
           <w:lang w:val="en-CA"/>
         </w:rPr>
-        <w:t xml:space="preserve">: Engineers, designers, and developers responsible for building the </w:t>
-      </w:r>
-      <w:proofErr w:type="spellStart"/>
-      <w:r>
-        <w:rPr>
-          <w:rFonts w:cs="Calibri"/>
-          <w:lang w:val="en-CA"/>
-        </w:rPr>
-        <w:t>SkillSwap</w:t>
-      </w:r>
-      <w:proofErr w:type="spellEnd"/>
-      <w:r>
-        <w:rPr>
-          <w:rFonts w:cs="Calibri"/>
-          <w:lang w:val="en-CA"/>
-        </w:rPr>
-        <w:t xml:space="preserve"> app. They require detailed technical requirements, timelines, and deliverables.</w:t>
+        <w:t>: Engineers, designers, and developers responsible for building the SkillSwap app. They require detailed technical requirements, timelines, and deliverables.</w:t>
       </w:r>
     </w:p>
     <w:p>
@@ -3845,23 +3779,7 @@
           <w:rFonts w:cs="Calibri"/>
           <w:lang w:val="en-CA"/>
         </w:rPr>
-        <w:t xml:space="preserve">: While not directly reading the document, the needs and expectations of potential </w:t>
-      </w:r>
-      <w:proofErr w:type="spellStart"/>
-      <w:r>
-        <w:rPr>
-          <w:rFonts w:cs="Calibri"/>
-          <w:lang w:val="en-CA"/>
-        </w:rPr>
-        <w:t>SkillSwap</w:t>
-      </w:r>
-      <w:proofErr w:type="spellEnd"/>
-      <w:r>
-        <w:rPr>
-          <w:rFonts w:cs="Calibri"/>
-          <w:lang w:val="en-CA"/>
-        </w:rPr>
-        <w:t xml:space="preserve"> users are central to the app’s design and functionality.</w:t>
+        <w:t>: While not directly reading the document, the needs and expectations of potential SkillSwap users are central to the app’s design and functionality.</w:t>
       </w:r>
     </w:p>
     <w:p>
@@ -4021,7 +3939,6 @@
           <w:rFonts w:asciiTheme="majorHAnsi" w:eastAsia="Times New Roman" w:hAnsiTheme="majorHAnsi" w:cstheme="majorHAnsi"/>
         </w:rPr>
       </w:pPr>
-      <w:proofErr w:type="gramStart"/>
       <w:r>
         <w:rPr>
           <w:rFonts w:asciiTheme="majorHAnsi" w:eastAsia="Times New Roman" w:hAnsiTheme="majorHAnsi" w:cstheme="majorHAnsi"/>
@@ -4048,7 +3965,6 @@
         </w:rPr>
         <w:t xml:space="preserve"> </w:t>
       </w:r>
-      <w:proofErr w:type="gramEnd"/>
       <w:r>
         <w:rPr>
           <w:rFonts w:asciiTheme="majorHAnsi" w:eastAsia="Times New Roman" w:hAnsiTheme="majorHAnsi" w:cstheme="majorHAnsi"/>
@@ -4083,7 +3999,6 @@
         </w:rPr>
         <w:t xml:space="preserve"> </w:t>
       </w:r>
-      <w:proofErr w:type="spellStart"/>
       <w:r>
         <w:rPr>
           <w:rFonts w:asciiTheme="majorHAnsi" w:eastAsia="Times New Roman" w:hAnsiTheme="majorHAnsi" w:cstheme="majorHAnsi"/>
@@ -4091,17 +4006,7 @@
           <w:bCs/>
           <w:u w:val="single"/>
         </w:rPr>
-        <w:t>SkillSwap</w:t>
-      </w:r>
-      <w:proofErr w:type="spellEnd"/>
-      <w:r>
-        <w:rPr>
-          <w:rFonts w:asciiTheme="majorHAnsi" w:eastAsia="Times New Roman" w:hAnsiTheme="majorHAnsi" w:cstheme="majorHAnsi"/>
-          <w:b/>
-          <w:bCs/>
-          <w:u w:val="single"/>
-        </w:rPr>
-        <w:t xml:space="preserve"> Application</w:t>
+        <w:t>SkillSwap Application</w:t>
       </w:r>
     </w:p>
     <w:p>
@@ -4180,16 +4085,7 @@
           <w:bCs/>
           <w:lang w:val="en-CA"/>
         </w:rPr>
-        <w:t>Diba Makki</w:t>
-      </w:r>
-      <w:r>
-        <w:rPr>
-          <w:rFonts w:asciiTheme="majorHAnsi" w:eastAsia="Times New Roman" w:hAnsiTheme="majorHAnsi" w:cstheme="majorHAnsi"/>
-          <w:b/>
-          <w:bCs/>
-          <w:lang w:val="en-CA"/>
-        </w:rPr>
-        <w:t xml:space="preserve"> ( Project </w:t>
+        <w:t xml:space="preserve">Diba Makki ( Project </w:t>
       </w:r>
       <w:r>
         <w:rPr>
@@ -4431,16 +4327,7 @@
           <w:bCs/>
           <w:lang w:val="en-CA"/>
         </w:rPr>
-        <w:t>Anton Zhuravlev</w:t>
-      </w:r>
-      <w:r>
-        <w:rPr>
-          <w:rFonts w:asciiTheme="majorHAnsi" w:eastAsia="Times New Roman" w:hAnsiTheme="majorHAnsi" w:cstheme="majorHAnsi"/>
-          <w:b/>
-          <w:bCs/>
-          <w:lang w:val="en-CA"/>
-        </w:rPr>
-        <w:t xml:space="preserve"> </w:t>
+        <w:t xml:space="preserve">Anton Zhuravlev </w:t>
       </w:r>
       <w:r>
         <w:rPr>
@@ -4545,7 +4432,6 @@
         </w:rPr>
         <w:t xml:space="preserve">We will share information through MS Teams, OneDrive, </w:t>
       </w:r>
-      <w:proofErr w:type="gramStart"/>
       <w:r>
         <w:rPr>
           <w:rFonts w:asciiTheme="majorHAnsi" w:eastAsia="Times New Roman" w:hAnsiTheme="majorHAnsi" w:cstheme="majorHAnsi"/>
@@ -4560,16 +4446,7 @@
           <w:i/>
           <w:iCs/>
         </w:rPr>
-        <w:t>email</w:t>
-      </w:r>
-      <w:proofErr w:type="gramEnd"/>
-      <w:r>
-        <w:rPr>
-          <w:rFonts w:asciiTheme="majorHAnsi" w:eastAsia="Times New Roman" w:hAnsiTheme="majorHAnsi" w:cstheme="majorHAnsi"/>
-          <w:i/>
-          <w:iCs/>
-        </w:rPr>
-        <w:t>, and meetings.</w:t>
+        <w:t>email, and meetings.</w:t>
       </w:r>
     </w:p>
     <w:p>
@@ -5577,35 +5454,7 @@
         <w:rPr>
           <w:rFonts w:eastAsia="Times New Roman" w:cstheme="minorHAnsi"/>
         </w:rPr>
-        <w:t xml:space="preserve">In today’s fast-paced and interconnected world, the demand for skill-sharing and collaborative learning has grown significantly, yet there is no centralized, efficient, and trustworthy platform to facilitate skill exchanges without monetary transactions. Currently, skill-sharing happens informally through word-of-mouth, social media, or local community boards, leading to disorganization, trust issues, and scheduling challenges. </w:t>
-      </w:r>
-      <w:proofErr w:type="spellStart"/>
-      <w:r>
-        <w:rPr>
-          <w:rFonts w:eastAsia="Times New Roman" w:cstheme="minorHAnsi"/>
-        </w:rPr>
-        <w:t>SkillSwap</w:t>
-      </w:r>
-      <w:proofErr w:type="spellEnd"/>
-      <w:r>
-        <w:rPr>
-          <w:rFonts w:eastAsia="Times New Roman" w:cstheme="minorHAnsi"/>
-        </w:rPr>
-        <w:t xml:space="preserve"> aims to address this gap by creating a user-friendly app that connects individuals to exchange skills in a structured, reliable, and community-driven manner. The platform will leverage advancements in technology to offer features like skill verification, secure authentication, and scheduling tools, ensuring a seamless and trustworthy experience. With the rise of collaborative economies and the increased adoption of digital platforms for learning and connection—accelerated by the COVID-19 pandemic—</w:t>
-      </w:r>
-      <w:proofErr w:type="spellStart"/>
-      <w:r>
-        <w:rPr>
-          <w:rFonts w:eastAsia="Times New Roman" w:cstheme="minorHAnsi"/>
-        </w:rPr>
-        <w:t>SkillSwap</w:t>
-      </w:r>
-      <w:proofErr w:type="spellEnd"/>
-      <w:r>
-        <w:rPr>
-          <w:rFonts w:eastAsia="Times New Roman" w:cstheme="minorHAnsi"/>
-        </w:rPr>
-        <w:t xml:space="preserve"> is well-positioned to tap into this untapped market and become a leading solution in the skill-sharing space.</w:t>
+        <w:t>In today’s fast-paced and interconnected world, the demand for skill-sharing and collaborative learning has grown significantly, yet there is no centralized, efficient, and trustworthy platform to facilitate skill exchanges without monetary transactions. Currently, skill-sharing happens informally through word-of-mouth, social media, or local community boards, leading to disorganization, trust issues, and scheduling challenges. SkillSwap aims to address this gap by creating a user-friendly app that connects individuals to exchange skills in a structured, reliable, and community-driven manner. The platform will leverage advancements in technology to offer features like skill verification, secure authentication, and scheduling tools, ensuring a seamless and trustworthy experience. With the rise of collaborative economies and the increased adoption of digital platforms for learning and connection—accelerated by the COVID-19 pandemic—SkillSwap is well-positioned to tap into this untapped market and become a leading solution in the skill-sharing space.</w:t>
       </w:r>
       <w:r>
         <w:rPr>
@@ -5995,21 +5844,7 @@
               <w:rPr>
                 <w:rFonts w:eastAsia="Times New Roman" w:cstheme="minorHAnsi"/>
               </w:rPr>
-              <w:t xml:space="preserve">Individuals and communities </w:t>
-            </w:r>
-            <w:proofErr w:type="gramStart"/>
-            <w:r>
-              <w:rPr>
-                <w:rFonts w:eastAsia="Times New Roman" w:cstheme="minorHAnsi"/>
-              </w:rPr>
-              <w:t>seeking</w:t>
-            </w:r>
-            <w:proofErr w:type="gramEnd"/>
-            <w:r>
-              <w:rPr>
-                <w:rFonts w:eastAsia="Times New Roman" w:cstheme="minorHAnsi"/>
-              </w:rPr>
-              <w:t xml:space="preserve"> to share and learn skills without monetary exchange.</w:t>
+              <w:t>Individuals and communities seeking to share and learn skills without monetary exchange.</w:t>
             </w:r>
           </w:p>
         </w:tc>
@@ -6113,14 +5948,12 @@
                 <w:rFonts w:eastAsia="Times New Roman" w:cstheme="minorHAnsi"/>
               </w:rPr>
             </w:pPr>
-            <w:proofErr w:type="spellStart"/>
             <w:r>
               <w:rPr>
                 <w:rFonts w:eastAsia="Times New Roman" w:cstheme="minorHAnsi"/>
               </w:rPr>
               <w:t>SkillSwap</w:t>
             </w:r>
-            <w:proofErr w:type="spellEnd"/>
           </w:p>
         </w:tc>
       </w:tr>
@@ -6489,13 +6322,8 @@
               <w:spacing w:after="0" w:line="240" w:lineRule="auto"/>
               <w:ind w:left="0"/>
             </w:pPr>
-            <w:proofErr w:type="spellStart"/>
             <w:r>
-              <w:t>SkillSwap</w:t>
-            </w:r>
-            <w:proofErr w:type="spellEnd"/>
-            <w:r>
-              <w:t xml:space="preserve"> App Users (End Users)</w:t>
+              <w:t>SkillSwap App Users (End Users)</w:t>
             </w:r>
           </w:p>
         </w:tc>
@@ -6773,10 +6601,37 @@
     </w:p>
     <w:p>
       <w:pPr>
-        <w:pStyle w:val="Heading2"/>
+        <w:rPr>
+          <w:color w:val="000000" w:themeColor="text1"/>
+        </w:rPr>
       </w:pPr>
       <w:bookmarkStart w:id="20" w:name="_2.3_Stakeholders_and"/>
       <w:bookmarkEnd w:id="20"/>
+      <w:r>
+        <w:rPr>
+          <w:color w:val="000000" w:themeColor="text1"/>
+        </w:rPr>
+        <w:t>Functional Requirements for the project would be to</w:t>
+      </w:r>
+      <w:r>
+        <w:rPr>
+          <w:color w:val="000000" w:themeColor="text1"/>
+        </w:rPr>
+        <w:t xml:space="preserve"> have User Management so that users can log in with accounts that they make using their email and usernames and passwords they think up and any other relevant data like, real name, date of birth, this would also require secure login and authentication. There is also talents that would need to be included as well, a panel that users can go to and edit to show their best foot forward, like some sort of resume that people can scroll through and see when they search for a specific job.</w:t>
+      </w:r>
+    </w:p>
+    <w:p>
+      <w:pPr>
+        <w:rPr>
+          <w:color w:val="000000" w:themeColor="text1"/>
+        </w:rPr>
+      </w:pPr>
+      <w:r>
+        <w:rPr>
+          <w:color w:val="000000" w:themeColor="text1"/>
+        </w:rPr>
+        <w:t>There would also be requirements for better security so users can use the app with total safety, when they are logging in, to ensure no one steals their account, when they talk to other users so that their chats cant be seen by the public eye, but we would also need moderation, so that nothing illegal or morally wrong is happening in the app</w:t>
+      </w:r>
     </w:p>
     <w:p>
       <w:pPr>
@@ -6802,28 +6657,25 @@
     </w:p>
     <w:p>
       <w:pPr>
-        <w:ind w:left="1440"/>
         <w:rPr>
           <w:rFonts w:cs="Arial"/>
-          <w:color w:val="FF0000"/>
+          <w:color w:val="000000" w:themeColor="text1"/>
         </w:rPr>
       </w:pPr>
       <w:r>
         <w:rPr>
           <w:rFonts w:cs="Arial"/>
-          <w:color w:val="FF0000"/>
-        </w:rPr>
-        <w:t>Operational, Performance &amp; Security Requirements</w:t>
-      </w:r>
-    </w:p>
-    <w:p>
-      <w:pPr>
-        <w:ind w:left="1440"/>
+          <w:color w:val="000000" w:themeColor="text1"/>
+        </w:rPr>
+        <w:t>Nonfunctional Requirements for the project would include things along the lines of, performance and scalability, end user experience, cross platform compatibility as well as reliability of the program</w:t>
+      </w:r>
+      <w:r>
         <w:rPr>
           <w:rFonts w:cs="Arial"/>
-          <w:color w:val="FF0000"/>
-        </w:rPr>
-      </w:pPr>
+          <w:color w:val="000000" w:themeColor="text1"/>
+        </w:rPr>
+        <w:t xml:space="preserve"> with things like maintenance and program upkeep as we are still in the planning stages of the program those tasks which would provide quality of life to the users are not yet needed</w:t>
+      </w:r>
     </w:p>
     <w:p>
       <w:pPr>
@@ -6858,48 +6710,40 @@
           <w:rFonts w:eastAsia="Times New Roman" w:cstheme="minorHAnsi"/>
           <w:lang w:val="en-CA"/>
         </w:rPr>
-        <w:t xml:space="preserve">The </w:t>
-      </w:r>
-      <w:proofErr w:type="spellStart"/>
+        <w:t xml:space="preserve">The SkillSwap project aims to develop and launch a user-friendly, secure platform that enables individuals to exchange skills without monetary transactions. The app will include key features such as mobile and web compatibility, secure user authentication, skill verification, skill matching, scheduling tools, and community-building features like forums and chat functionality. Additionally, an admin dashboard will be developed for platform management, and comprehensive testing will ensure a bug-free and secure application. The project will culminate in a coordinated app launch supported by a marketing campaign to drive user adoption. The timeline for development is 9 months, with an </w:t>
+      </w:r>
       <w:r>
         <w:rPr>
           <w:rFonts w:eastAsia="Times New Roman" w:cstheme="minorHAnsi"/>
           <w:lang w:val="en-CA"/>
         </w:rPr>
-        <w:t>SkillSwap</w:t>
-      </w:r>
-      <w:proofErr w:type="spellEnd"/>
-      <w:r>
+        <w:lastRenderedPageBreak/>
+        <w:t>additional 3 months allocated for post-launch improvements, and the total budget is set at $500,000, covering development, marketing, and contingency expenses.</w:t>
+      </w:r>
+    </w:p>
+    <w:p>
+      <w:pPr>
+        <w:spacing w:after="160" w:line="259" w:lineRule="auto"/>
         <w:rPr>
           <w:rFonts w:eastAsia="Times New Roman" w:cstheme="minorHAnsi"/>
           <w:lang w:val="en-CA"/>
         </w:rPr>
-        <w:t xml:space="preserve"> project aims to develop and launch a user-friendly, secure platform that enables individuals to exchange skills without monetary transactions. The app will include key features such as mobile and web compatibility, secure user authentication, skill verification, skill matching, scheduling tools, and community-building features like forums and chat functionality. Additionally, an admin dashboard will be developed for platform management, and comprehensive testing will ensure a bug-free and secure application. The project will culminate in a coordinated app launch supported by a marketing campaign to drive user adoption. The timeline for development is 9 months, with an additional 3 months allocated for post-launch improvements, and the total budget is set at $500,000, covering development, marketing, and contingency expenses.</w:t>
-      </w:r>
-    </w:p>
-    <w:p>
-      <w:pPr>
-        <w:spacing w:after="160" w:line="259" w:lineRule="auto"/>
+      </w:pPr>
+      <w:r>
         <w:rPr>
           <w:rFonts w:eastAsia="Times New Roman" w:cstheme="minorHAnsi"/>
           <w:lang w:val="en-CA"/>
         </w:rPr>
-      </w:pPr>
-      <w:r>
+        <w:t>Certain features and functionalities are explicitly out of scope for this project. These include monetary transactions, advanced AI-driven features, offline functionality, and global expansion. The initial launch will focus on a specific region or market, with scalability in mind for future growth. The project assumes user willingness to adopt the platform, the development team’s ability to deliver within budget and timeline, and user trust in the platform’s verification and matching systems. Key risks include low user adoption, security vulnerabilities, and potential delays, while constraints include the limited budget, strict timeline, and compliance with data privacy regulations. By defining these boundaries, the project ensures a clear focus on delivering a secure, efficient, and community-driven skill-sharing platform.</w:t>
+      </w:r>
+    </w:p>
+    <w:p>
+      <w:pPr>
+        <w:spacing w:after="160" w:line="259" w:lineRule="auto"/>
         <w:rPr>
           <w:rFonts w:eastAsia="Times New Roman" w:cstheme="minorHAnsi"/>
           <w:lang w:val="en-CA"/>
         </w:rPr>
-        <w:t>Certain features and functionalities are explicitly out of scope for this project. These include monetary transactions, advanced AI-driven features, offline functionality, and global expansion. The initial launch will focus on a specific region or market, with scalability in mind for future growth. The project assumes user willingness to adopt the platform, the development team’s ability to deliver within budget and timeline, and user trust in the platform’s verification and matching systems. Key risks include low user adoption, security vulnerabilities, and potential delays, while constraints include the limited budget, strict timeline, and compliance with data privacy regulations. By defining these boundaries, the project ensures a clear focus on delivering a secure, efficient, and community-driven skill-sharing platform.</w:t>
-      </w:r>
-    </w:p>
-    <w:p>
-      <w:pPr>
-        <w:spacing w:after="160" w:line="259" w:lineRule="auto"/>
-        <w:rPr>
-          <w:rFonts w:eastAsia="Times New Roman" w:cstheme="minorHAnsi"/>
-          <w:lang w:val="en-CA"/>
-        </w:rPr>
       </w:pPr>
     </w:p>
     <w:p>
@@ -6908,7 +6752,6 @@
       </w:pPr>
       <w:bookmarkStart w:id="22" w:name="_Hlk81806579"/>
       <w:r>
-        <w:lastRenderedPageBreak/>
         <w:t xml:space="preserve">2.6 </w:t>
       </w:r>
       <w:r>
@@ -7024,8 +6867,25 @@
                 <w:szCs w:val="22"/>
                 <w:lang w:val="en-US"/>
               </w:rPr>
-              <w:t>Implement robust encryption, comply with data privacy regulations</w:t>
+              <w:t>Implement robust encryption, comply with data privacy regulations, and conduct regular security audits.</w:t>
             </w:r>
+          </w:p>
+        </w:tc>
+      </w:tr>
+      <w:tr>
+        <w:tc>
+          <w:tcPr>
+            <w:tcW w:w="4680" w:type="dxa"/>
+          </w:tcPr>
+          <w:p>
+            <w:pPr>
+              <w:spacing w:after="160" w:line="259" w:lineRule="auto"/>
+              <w:rPr>
+                <w:rFonts w:asciiTheme="minorHAnsi" w:eastAsia="Calibri" w:hAnsiTheme="minorHAnsi" w:cstheme="minorHAnsi"/>
+                <w:sz w:val="22"/>
+                <w:szCs w:val="22"/>
+              </w:rPr>
+            </w:pPr>
             <w:r>
               <w:rPr>
                 <w:rFonts w:asciiTheme="minorHAnsi" w:eastAsia="Calibri" w:hAnsiTheme="minorHAnsi" w:cstheme="minorHAnsi"/>
@@ -7033,8 +6893,21 @@
                 <w:szCs w:val="22"/>
                 <w:lang w:val="en-US"/>
               </w:rPr>
-              <w:t xml:space="preserve">, </w:t>
+              <w:t>Delays in backend development could impact the overall project timeline.</w:t>
             </w:r>
+          </w:p>
+        </w:tc>
+        <w:tc>
+          <w:tcPr>
+            <w:tcW w:w="4680" w:type="dxa"/>
+          </w:tcPr>
+          <w:p>
+            <w:pPr>
+              <w:spacing w:after="160" w:line="259" w:lineRule="auto"/>
+              <w:rPr>
+                <w:rFonts w:asciiTheme="minorHAnsi" w:hAnsiTheme="minorHAnsi" w:cstheme="minorHAnsi"/>
+              </w:rPr>
+            </w:pPr>
             <w:r>
               <w:rPr>
                 <w:rFonts w:asciiTheme="minorHAnsi" w:eastAsia="Calibri" w:hAnsiTheme="minorHAnsi" w:cstheme="minorHAnsi"/>
@@ -7042,7 +6915,7 @@
                 <w:szCs w:val="22"/>
                 <w:lang w:val="en-US"/>
               </w:rPr>
-              <w:t>and conduct regular security audits.</w:t>
+              <w:t>Allocate additional resources to backend development and set up frequent progress check-ins to ensure milestones are met.</w:t>
             </w:r>
           </w:p>
         </w:tc>
@@ -7056,61 +6929,35 @@
             <w:pPr>
               <w:spacing w:after="160" w:line="259" w:lineRule="auto"/>
               <w:rPr>
-                <w:rFonts w:asciiTheme="minorHAnsi" w:eastAsia="Calibri" w:hAnsiTheme="minorHAnsi" w:cstheme="minorHAnsi"/>
-                <w:sz w:val="22"/>
-                <w:szCs w:val="22"/>
+                <w:rFonts w:asciiTheme="minorHAnsi" w:hAnsiTheme="minorHAnsi" w:cstheme="minorHAnsi"/>
               </w:rPr>
             </w:pPr>
             <w:r>
               <w:rPr>
-                <w:rFonts w:asciiTheme="minorHAnsi" w:eastAsia="Calibri" w:hAnsiTheme="minorHAnsi" w:cstheme="minorHAnsi"/>
-                <w:sz w:val="22"/>
-                <w:szCs w:val="22"/>
+                <w:rFonts w:asciiTheme="minorHAnsi" w:hAnsiTheme="minorHAnsi" w:cstheme="minorHAnsi"/>
                 <w:lang w:val="en-US"/>
               </w:rPr>
-              <w:t xml:space="preserve">Delays in backend development could </w:t>
+              <w:t>Low user adoption due to a lack of awareness or trust in the platform.</w:t>
             </w:r>
-            <w:proofErr w:type="gramStart"/>
+          </w:p>
+        </w:tc>
+        <w:tc>
+          <w:tcPr>
+            <w:tcW w:w="4680" w:type="dxa"/>
+          </w:tcPr>
+          <w:p>
+            <w:pPr>
+              <w:spacing w:after="160" w:line="259" w:lineRule="auto"/>
+              <w:rPr>
+                <w:rFonts w:asciiTheme="minorHAnsi" w:hAnsiTheme="minorHAnsi" w:cstheme="minorHAnsi"/>
+              </w:rPr>
+            </w:pPr>
             <w:r>
               <w:rPr>
-                <w:rFonts w:asciiTheme="minorHAnsi" w:eastAsia="Calibri" w:hAnsiTheme="minorHAnsi" w:cstheme="minorHAnsi"/>
-                <w:sz w:val="22"/>
-                <w:szCs w:val="22"/>
+                <w:rFonts w:asciiTheme="minorHAnsi" w:hAnsiTheme="minorHAnsi" w:cstheme="minorHAnsi"/>
                 <w:lang w:val="en-US"/>
               </w:rPr>
-              <w:t>impact</w:t>
-            </w:r>
-            <w:proofErr w:type="gramEnd"/>
-            <w:r>
-              <w:rPr>
-                <w:rFonts w:asciiTheme="minorHAnsi" w:eastAsia="Calibri" w:hAnsiTheme="minorHAnsi" w:cstheme="minorHAnsi"/>
-                <w:sz w:val="22"/>
-                <w:szCs w:val="22"/>
-                <w:lang w:val="en-US"/>
-              </w:rPr>
-              <w:t xml:space="preserve"> the overall project timeline.</w:t>
-            </w:r>
-          </w:p>
-        </w:tc>
-        <w:tc>
-          <w:tcPr>
-            <w:tcW w:w="4680" w:type="dxa"/>
-          </w:tcPr>
-          <w:p>
-            <w:pPr>
-              <w:spacing w:after="160" w:line="259" w:lineRule="auto"/>
-              <w:rPr>
-                <w:rFonts w:asciiTheme="minorHAnsi" w:hAnsiTheme="minorHAnsi" w:cstheme="minorHAnsi"/>
-              </w:rPr>
-            </w:pPr>
-            <w:r>
-              <w:rPr>
-                <w:rFonts w:asciiTheme="minorHAnsi" w:eastAsia="Calibri" w:hAnsiTheme="minorHAnsi" w:cstheme="minorHAnsi"/>
-                <w:sz w:val="22"/>
-                <w:szCs w:val="22"/>
-                <w:lang w:val="en-US"/>
-              </w:rPr>
-              <w:t>Allocate additional resources to backend development and set up frequent progress check-ins to ensure milestones are met.</w:t>
+              <w:t>Launch a targeted marketing campaign, offer incentives for early adopters, and implement a user feedback loop to build trust and improve the platform.</w:t>
             </w:r>
           </w:p>
         </w:tc>
@@ -7132,7 +6979,7 @@
                 <w:rFonts w:asciiTheme="minorHAnsi" w:hAnsiTheme="minorHAnsi" w:cstheme="minorHAnsi"/>
                 <w:lang w:val="en-US"/>
               </w:rPr>
-              <w:t>Low user adoption due to a lack of awareness or trust in the platform.</w:t>
+              <w:t>Integration issues between the mobile and web versions of the app.</w:t>
             </w:r>
           </w:p>
         </w:tc>
@@ -7152,7 +6999,7 @@
                 <w:rFonts w:asciiTheme="minorHAnsi" w:hAnsiTheme="minorHAnsi" w:cstheme="minorHAnsi"/>
                 <w:lang w:val="en-US"/>
               </w:rPr>
-              <w:t>Launch a targeted marketing campaign, offer incentives for early adopters, and implement a user feedback loop to build trust and improve the platform.</w:t>
+              <w:t>Use a unified development framework and conduct cross-platform testing to ensure seamless integration.</w:t>
             </w:r>
           </w:p>
         </w:tc>
@@ -7164,7 +7011,6 @@
           </w:tcPr>
           <w:p>
             <w:pPr>
-              <w:spacing w:after="160" w:line="259" w:lineRule="auto"/>
               <w:rPr>
                 <w:rFonts w:asciiTheme="minorHAnsi" w:hAnsiTheme="minorHAnsi" w:cstheme="minorHAnsi"/>
               </w:rPr>
@@ -7174,64 +7020,7 @@
                 <w:rFonts w:asciiTheme="minorHAnsi" w:hAnsiTheme="minorHAnsi" w:cstheme="minorHAnsi"/>
                 <w:lang w:val="en-US"/>
               </w:rPr>
-              <w:t>Integration issues between the mobile and web versions of the app.</w:t>
-            </w:r>
-          </w:p>
-        </w:tc>
-        <w:tc>
-          <w:tcPr>
-            <w:tcW w:w="4680" w:type="dxa"/>
-          </w:tcPr>
-          <w:p>
-            <w:pPr>
-              <w:spacing w:after="160" w:line="259" w:lineRule="auto"/>
-              <w:rPr>
-                <w:rFonts w:asciiTheme="minorHAnsi" w:hAnsiTheme="minorHAnsi" w:cstheme="minorHAnsi"/>
-              </w:rPr>
-            </w:pPr>
-            <w:r>
-              <w:rPr>
-                <w:rFonts w:asciiTheme="minorHAnsi" w:hAnsiTheme="minorHAnsi" w:cstheme="minorHAnsi"/>
-                <w:lang w:val="en-US"/>
-              </w:rPr>
-              <w:t>Use a unified development framework and conduct cross-platform testing to ensure seamless integration.</w:t>
-            </w:r>
-          </w:p>
-        </w:tc>
-      </w:tr>
-      <w:tr>
-        <w:tc>
-          <w:tcPr>
-            <w:tcW w:w="4680" w:type="dxa"/>
-          </w:tcPr>
-          <w:p>
-            <w:pPr>
-              <w:rPr>
-                <w:rFonts w:asciiTheme="minorHAnsi" w:hAnsiTheme="minorHAnsi" w:cstheme="minorHAnsi"/>
-              </w:rPr>
-            </w:pPr>
-            <w:r>
-              <w:rPr>
-                <w:rFonts w:asciiTheme="minorHAnsi" w:hAnsiTheme="minorHAnsi" w:cstheme="minorHAnsi"/>
-                <w:lang w:val="en-US"/>
-              </w:rPr>
-              <w:t xml:space="preserve">Skill verification </w:t>
-            </w:r>
-            <w:proofErr w:type="gramStart"/>
-            <w:r>
-              <w:rPr>
-                <w:rFonts w:asciiTheme="minorHAnsi" w:hAnsiTheme="minorHAnsi" w:cstheme="minorHAnsi"/>
-                <w:lang w:val="en-US"/>
-              </w:rPr>
-              <w:t>system</w:t>
-            </w:r>
-            <w:proofErr w:type="gramEnd"/>
-            <w:r>
-              <w:rPr>
-                <w:rFonts w:asciiTheme="minorHAnsi" w:hAnsiTheme="minorHAnsi" w:cstheme="minorHAnsi"/>
-                <w:lang w:val="en-US"/>
-              </w:rPr>
-              <w:t xml:space="preserve"> may be exploited or abused by users.</w:t>
+              <w:t>Skill verification system may be exploited or abused by users.</w:t>
             </w:r>
           </w:p>
         </w:tc>
@@ -7330,7 +7119,6 @@
       <w:r>
         <w:br/>
       </w:r>
-      <w:proofErr w:type="spellStart"/>
       <w:r>
         <w:rPr>
           <w:rFonts w:asciiTheme="minorHAnsi" w:hAnsiTheme="minorHAnsi" w:cstheme="minorHAnsi"/>
@@ -7338,9 +7126,19 @@
           <w:sz w:val="24"/>
           <w:szCs w:val="24"/>
         </w:rPr>
-        <w:t>SkillSwap</w:t>
-      </w:r>
-      <w:proofErr w:type="spellEnd"/>
+        <w:t>SkillSwap will be built using </w:t>
+      </w:r>
+      <w:r>
+        <w:rPr>
+          <w:rFonts w:asciiTheme="minorHAnsi" w:hAnsiTheme="minorHAnsi" w:cstheme="minorHAnsi"/>
+          <w:b/>
+          <w:bCs/>
+          <w:color w:val="auto"/>
+          <w:sz w:val="24"/>
+          <w:szCs w:val="24"/>
+        </w:rPr>
+        <w:t>React Native</w:t>
+      </w:r>
       <w:r>
         <w:rPr>
           <w:rFonts w:asciiTheme="minorHAnsi" w:hAnsiTheme="minorHAnsi" w:cstheme="minorHAnsi"/>
@@ -7348,7 +7146,7 @@
           <w:sz w:val="24"/>
           <w:szCs w:val="24"/>
         </w:rPr>
-        <w:t xml:space="preserve"> will be built using </w:t>
+        <w:t> for mobile apps (iOS and Android) and </w:t>
       </w:r>
       <w:r>
         <w:rPr>
@@ -7359,7 +7157,7 @@
           <w:sz w:val="24"/>
           <w:szCs w:val="24"/>
         </w:rPr>
-        <w:t>React Native</w:t>
+        <w:t>HTML/CSS</w:t>
       </w:r>
       <w:r>
         <w:rPr>
@@ -7368,7 +7166,7 @@
           <w:sz w:val="24"/>
           <w:szCs w:val="24"/>
         </w:rPr>
-        <w:t> for mobile apps (iOS and Android) and </w:t>
+        <w:t> for the web. The backend will use </w:t>
       </w:r>
       <w:r>
         <w:rPr>
@@ -7379,7 +7177,7 @@
           <w:sz w:val="24"/>
           <w:szCs w:val="24"/>
         </w:rPr>
-        <w:t>HTML/CSS</w:t>
+        <w:t>Node.js</w:t>
       </w:r>
       <w:r>
         <w:rPr>
@@ -7388,7 +7186,7 @@
           <w:sz w:val="24"/>
           <w:szCs w:val="24"/>
         </w:rPr>
-        <w:t> for the web. The backend will use </w:t>
+        <w:t> with a </w:t>
       </w:r>
       <w:r>
         <w:rPr>
@@ -7399,7 +7197,7 @@
           <w:sz w:val="24"/>
           <w:szCs w:val="24"/>
         </w:rPr>
-        <w:t>Node.js</w:t>
+        <w:t>MongoDB</w:t>
       </w:r>
       <w:r>
         <w:rPr>
@@ -7408,7 +7206,7 @@
           <w:sz w:val="24"/>
           <w:szCs w:val="24"/>
         </w:rPr>
-        <w:t> with a </w:t>
+        <w:t> database, hosted on </w:t>
       </w:r>
       <w:r>
         <w:rPr>
@@ -7419,7 +7217,7 @@
           <w:sz w:val="24"/>
           <w:szCs w:val="24"/>
         </w:rPr>
-        <w:t>MongoDB</w:t>
+        <w:t>AWS</w:t>
       </w:r>
       <w:r>
         <w:rPr>
@@ -7428,7 +7226,7 @@
           <w:sz w:val="24"/>
           <w:szCs w:val="24"/>
         </w:rPr>
-        <w:t> database, hosted on </w:t>
+        <w:t> or </w:t>
       </w:r>
       <w:r>
         <w:rPr>
@@ -7439,7 +7237,7 @@
           <w:sz w:val="24"/>
           <w:szCs w:val="24"/>
         </w:rPr>
-        <w:t>AWS</w:t>
+        <w:t>Google Cloud</w:t>
       </w:r>
       <w:r>
         <w:rPr>
@@ -7448,7 +7246,7 @@
           <w:sz w:val="24"/>
           <w:szCs w:val="24"/>
         </w:rPr>
-        <w:t> or </w:t>
+        <w:t>. The app will work on </w:t>
       </w:r>
       <w:r>
         <w:rPr>
@@ -7459,7 +7257,7 @@
           <w:sz w:val="24"/>
           <w:szCs w:val="24"/>
         </w:rPr>
-        <w:t>Google Cloud</w:t>
+        <w:t>iOS 14+</w:t>
       </w:r>
       <w:r>
         <w:rPr>
@@ -7468,7 +7266,7 @@
           <w:sz w:val="24"/>
           <w:szCs w:val="24"/>
         </w:rPr>
-        <w:t>. The app will work on </w:t>
+        <w:t>, </w:t>
       </w:r>
       <w:r>
         <w:rPr>
@@ -7479,7 +7277,7 @@
           <w:sz w:val="24"/>
           <w:szCs w:val="24"/>
         </w:rPr>
-        <w:t>iOS 14+</w:t>
+        <w:t>Android 10+</w:t>
       </w:r>
       <w:r>
         <w:rPr>
@@ -7488,7 +7286,7 @@
           <w:sz w:val="24"/>
           <w:szCs w:val="24"/>
         </w:rPr>
-        <w:t>, </w:t>
+        <w:t>, and modern browsers like Chrome and Safari. It will include </w:t>
       </w:r>
       <w:r>
         <w:rPr>
@@ -7499,7 +7297,7 @@
           <w:sz w:val="24"/>
           <w:szCs w:val="24"/>
         </w:rPr>
-        <w:t>Android 10+</w:t>
+        <w:t>secure login</w:t>
       </w:r>
       <w:r>
         <w:rPr>
@@ -7508,7 +7306,7 @@
           <w:sz w:val="24"/>
           <w:szCs w:val="24"/>
         </w:rPr>
-        <w:t>, and modern browsers like Chrome and Safari. It will include </w:t>
+        <w:t> (OAuth 2.0 and JWT), </w:t>
       </w:r>
       <w:r>
         <w:rPr>
@@ -7519,7 +7317,7 @@
           <w:sz w:val="24"/>
           <w:szCs w:val="24"/>
         </w:rPr>
-        <w:t>secure login</w:t>
+        <w:t>data encryption</w:t>
       </w:r>
       <w:r>
         <w:rPr>
@@ -7528,7 +7326,7 @@
           <w:sz w:val="24"/>
           <w:szCs w:val="24"/>
         </w:rPr>
-        <w:t> (OAuth 2.0 and JWT), </w:t>
+        <w:t>, and follow </w:t>
       </w:r>
       <w:r>
         <w:rPr>
@@ -7539,7 +7337,7 @@
           <w:sz w:val="24"/>
           <w:szCs w:val="24"/>
         </w:rPr>
-        <w:t>data encryption</w:t>
+        <w:t>GDPR/CCPA</w:t>
       </w:r>
       <w:r>
         <w:rPr>
@@ -7548,7 +7346,7 @@
           <w:sz w:val="24"/>
           <w:szCs w:val="24"/>
         </w:rPr>
-        <w:t>, and follow </w:t>
+        <w:t> rules. Testing will ensure the app works well and is secure. After launch, we’ll use tools like </w:t>
       </w:r>
       <w:r>
         <w:rPr>
@@ -7559,7 +7357,7 @@
           <w:sz w:val="24"/>
           <w:szCs w:val="24"/>
         </w:rPr>
-        <w:t>GDPR/CCPA</w:t>
+        <w:t>New Relic</w:t>
       </w:r>
       <w:r>
         <w:rPr>
@@ -7568,26 +7366,6 @@
           <w:sz w:val="24"/>
           <w:szCs w:val="24"/>
         </w:rPr>
-        <w:t> rules. Testing will ensure the app works well and is secure. After launch, we’ll use tools like </w:t>
-      </w:r>
-      <w:r>
-        <w:rPr>
-          <w:rFonts w:asciiTheme="minorHAnsi" w:hAnsiTheme="minorHAnsi" w:cstheme="minorHAnsi"/>
-          <w:b/>
-          <w:bCs/>
-          <w:color w:val="auto"/>
-          <w:sz w:val="24"/>
-          <w:szCs w:val="24"/>
-        </w:rPr>
-        <w:t>New Relic</w:t>
-      </w:r>
-      <w:r>
-        <w:rPr>
-          <w:rFonts w:asciiTheme="minorHAnsi" w:hAnsiTheme="minorHAnsi" w:cstheme="minorHAnsi"/>
-          <w:color w:val="auto"/>
-          <w:sz w:val="24"/>
-          <w:szCs w:val="24"/>
-        </w:rPr>
         <w:t> to monitor performance and fix issues quickly.</w:t>
       </w:r>
     </w:p>
@@ -7627,6 +7405,49 @@
           <w:bCs/>
         </w:rPr>
       </w:pPr>
+      <w:r>
+        <w:rPr>
+          <w:b/>
+          <w:bCs/>
+          <w:noProof/>
+        </w:rPr>
+        <w:lastRenderedPageBreak/>
+        <w:drawing>
+          <wp:inline distT="0" distB="0" distL="0" distR="0" wp14:anchorId="59FA612F" wp14:editId="550CF760">
+            <wp:extent cx="5943600" cy="6146165"/>
+            <wp:effectExtent l="0" t="0" r="0" b="6985"/>
+            <wp:docPr id="1815328701" name="Picture 1" descr="A screenshot of a web page&#10;&#10;AI-generated content may be incorrect."/>
+            <wp:cNvGraphicFramePr>
+              <a:graphicFrameLocks xmlns:a="http://schemas.openxmlformats.org/drawingml/2006/main" noChangeAspect="1"/>
+            </wp:cNvGraphicFramePr>
+            <a:graphic xmlns:a="http://schemas.openxmlformats.org/drawingml/2006/main">
+              <a:graphicData uri="http://schemas.openxmlformats.org/drawingml/2006/picture">
+                <pic:pic xmlns:pic="http://schemas.openxmlformats.org/drawingml/2006/picture">
+                  <pic:nvPicPr>
+                    <pic:cNvPr id="1815328701" name="Picture 1" descr="A screenshot of a web page&#10;&#10;AI-generated content may be incorrect."/>
+                    <pic:cNvPicPr/>
+                  </pic:nvPicPr>
+                  <pic:blipFill>
+                    <a:blip r:embed="rId17"/>
+                    <a:stretch>
+                      <a:fillRect/>
+                    </a:stretch>
+                  </pic:blipFill>
+                  <pic:spPr>
+                    <a:xfrm>
+                      <a:off x="0" y="0"/>
+                      <a:ext cx="5943600" cy="6146165"/>
+                    </a:xfrm>
+                    <a:prstGeom prst="rect">
+                      <a:avLst/>
+                    </a:prstGeom>
+                  </pic:spPr>
+                </pic:pic>
+              </a:graphicData>
+            </a:graphic>
+          </wp:inline>
+        </w:drawing>
+      </w:r>
     </w:p>
     <w:p>
       <w:pPr>
@@ -7638,6 +7459,21 @@
       </w:pPr>
       <w:bookmarkStart w:id="23" w:name="_2.5_Risks"/>
       <w:bookmarkEnd w:id="23"/>
+      <w:r>
+        <w:t>URL:</w:t>
+      </w:r>
+      <w:r>
+        <w:rPr>
+          <w:rFonts w:ascii="Segoe UI" w:hAnsi="Segoe UI" w:cs="Segoe UI"/>
+          <w:color w:val="FFFFFF"/>
+          <w:sz w:val="21"/>
+          <w:szCs w:val="21"/>
+        </w:rPr>
+        <w:t xml:space="preserve"> </w:t>
+      </w:r>
+      <w:r>
+        <w:t>https://wireframe.cc/FWoQuI</w:t>
+      </w:r>
     </w:p>
     <w:p>
       <w:pPr>
@@ -7741,52 +7577,129 @@
     </w:p>
     <w:p>
       <w:pPr>
+        <w:pStyle w:val="Heading2"/>
         <w:rPr>
           <w:lang w:eastAsia="zh-CN"/>
         </w:rPr>
       </w:pPr>
-    </w:p>
-    <w:p/>
-    <w:p>
-      <w:pPr>
-        <w:pStyle w:val="Heading3"/>
-        <w:ind w:left="720"/>
-        <w:rPr>
-          <w:color w:val="0000FF"/>
-          <w:sz w:val="28"/>
-          <w:szCs w:val="28"/>
-        </w:rPr>
-      </w:pPr>
-      <w:bookmarkStart w:id="36" w:name="_Hlk81805551"/>
-      <w:r>
-        <w:rPr>
-          <w:color w:val="0000FF"/>
-          <w:sz w:val="28"/>
-          <w:szCs w:val="28"/>
-        </w:rPr>
-        <w:t xml:space="preserve">Activity Diagrams and </w:t>
-      </w:r>
-      <w:r>
-        <w:rPr>
-          <w:color w:val="0000FF"/>
-          <w:sz w:val="28"/>
-          <w:szCs w:val="28"/>
-        </w:rPr>
-        <w:t>Data Flow diagram</w:t>
-      </w:r>
-    </w:p>
-    <w:bookmarkEnd w:id="36"/>
+      <w:r>
+        <w:rPr>
+          <w:lang w:eastAsia="zh-CN"/>
+        </w:rPr>
+        <w:t>Activity Diagram</w:t>
+      </w:r>
+    </w:p>
+    <w:p>
+      <w:pPr>
+        <w:rPr>
+          <w:lang w:eastAsia="zh-CN"/>
+        </w:rPr>
+      </w:pPr>
+      <w:r>
+        <w:rPr>
+          <w:noProof/>
+          <w:lang w:eastAsia="zh-CN"/>
+        </w:rPr>
+        <w:drawing>
+          <wp:inline distT="0" distB="0" distL="0" distR="0" wp14:anchorId="344B4336" wp14:editId="27989851">
+            <wp:extent cx="5943600" cy="4067175"/>
+            <wp:effectExtent l="0" t="0" r="0" b="9525"/>
+            <wp:docPr id="654644109" name="Picture 1" descr="A diagram of a company&#10;&#10;AI-generated content may be incorrect."/>
+            <wp:cNvGraphicFramePr>
+              <a:graphicFrameLocks xmlns:a="http://schemas.openxmlformats.org/drawingml/2006/main" noChangeAspect="1"/>
+            </wp:cNvGraphicFramePr>
+            <a:graphic xmlns:a="http://schemas.openxmlformats.org/drawingml/2006/main">
+              <a:graphicData uri="http://schemas.openxmlformats.org/drawingml/2006/picture">
+                <pic:pic xmlns:pic="http://schemas.openxmlformats.org/drawingml/2006/picture">
+                  <pic:nvPicPr>
+                    <pic:cNvPr id="654644109" name="Picture 1" descr="A diagram of a company&#10;&#10;AI-generated content may be incorrect."/>
+                    <pic:cNvPicPr/>
+                  </pic:nvPicPr>
+                  <pic:blipFill>
+                    <a:blip r:embed="rId18"/>
+                    <a:stretch>
+                      <a:fillRect/>
+                    </a:stretch>
+                  </pic:blipFill>
+                  <pic:spPr>
+                    <a:xfrm>
+                      <a:off x="0" y="0"/>
+                      <a:ext cx="5943600" cy="4067175"/>
+                    </a:xfrm>
+                    <a:prstGeom prst="rect">
+                      <a:avLst/>
+                    </a:prstGeom>
+                  </pic:spPr>
+                </pic:pic>
+              </a:graphicData>
+            </a:graphic>
+          </wp:inline>
+        </w:drawing>
+      </w:r>
+    </w:p>
     <w:p>
       <w:pPr>
         <w:pStyle w:val="Heading2"/>
-        <w:rPr>
-          <w:b/>
-          <w:bCs/>
-          <w:sz w:val="32"/>
-          <w:szCs w:val="32"/>
-          <w:lang w:eastAsia="zh-CN"/>
-        </w:rPr>
-      </w:pPr>
+      </w:pPr>
+      <w:r>
+        <w:lastRenderedPageBreak/>
+        <w:t>Data Flow Diagram</w:t>
+      </w:r>
+    </w:p>
+    <w:p>
+      <w:r>
+        <w:rPr>
+          <w:noProof/>
+        </w:rPr>
+        <w:drawing>
+          <wp:inline distT="0" distB="0" distL="0" distR="0" wp14:anchorId="59CFEA36" wp14:editId="46CBBA7E">
+            <wp:extent cx="5943600" cy="4438650"/>
+            <wp:effectExtent l="0" t="0" r="0" b="0"/>
+            <wp:docPr id="1674099620" name="Picture 1"/>
+            <wp:cNvGraphicFramePr>
+              <a:graphicFrameLocks xmlns:a="http://schemas.openxmlformats.org/drawingml/2006/main" noChangeAspect="1"/>
+            </wp:cNvGraphicFramePr>
+            <a:graphic xmlns:a="http://schemas.openxmlformats.org/drawingml/2006/main">
+              <a:graphicData uri="http://schemas.openxmlformats.org/drawingml/2006/picture">
+                <pic:pic xmlns:pic="http://schemas.openxmlformats.org/drawingml/2006/picture">
+                  <pic:nvPicPr>
+                    <pic:cNvPr id="0" name="Picture 1"/>
+                    <pic:cNvPicPr>
+                      <a:picLocks noChangeAspect="1" noChangeArrowheads="1"/>
+                    </pic:cNvPicPr>
+                  </pic:nvPicPr>
+                  <pic:blipFill>
+                    <a:blip r:embed="rId19">
+                      <a:extLst>
+                        <a:ext uri="{28A0092B-C50C-407E-A947-70E740481C1C}">
+                          <a14:useLocalDpi xmlns:a14="http://schemas.microsoft.com/office/drawing/2010/main" val="0"/>
+                        </a:ext>
+                      </a:extLst>
+                    </a:blip>
+                    <a:srcRect/>
+                    <a:stretch>
+                      <a:fillRect/>
+                    </a:stretch>
+                  </pic:blipFill>
+                  <pic:spPr bwMode="auto">
+                    <a:xfrm>
+                      <a:off x="0" y="0"/>
+                      <a:ext cx="5943600" cy="4438650"/>
+                    </a:xfrm>
+                    <a:prstGeom prst="rect">
+                      <a:avLst/>
+                    </a:prstGeom>
+                    <a:noFill/>
+                    <a:ln>
+                      <a:noFill/>
+                    </a:ln>
+                  </pic:spPr>
+                </pic:pic>
+              </a:graphicData>
+            </a:graphic>
+          </wp:inline>
+        </w:drawing>
+      </w:r>
     </w:p>
     <w:p>
       <w:pPr>
@@ -7959,19 +7872,11 @@
                 <w:color w:val="FF0000"/>
               </w:rPr>
             </w:pPr>
-            <w:proofErr w:type="gramStart"/>
             <w:r>
               <w:rPr>
                 <w:color w:val="FF0000"/>
               </w:rPr>
-              <w:t>User</w:t>
-            </w:r>
-            <w:proofErr w:type="gramEnd"/>
-            <w:r>
-              <w:rPr>
-                <w:color w:val="FF0000"/>
-              </w:rPr>
-              <w:t xml:space="preserve"> must provide a username, email and password to register for the app.</w:t>
+              <w:t>User must provide a username, email and password to register for the app.</w:t>
             </w:r>
           </w:p>
         </w:tc>
@@ -8636,9 +8541,9 @@
           <w:lang w:eastAsia="zh-CN"/>
         </w:rPr>
       </w:pPr>
-      <w:bookmarkStart w:id="37" w:name="_6._Database"/>
+      <w:bookmarkStart w:id="36" w:name="_6._Database"/>
       <w:bookmarkEnd w:id="35"/>
-      <w:bookmarkEnd w:id="37"/>
+      <w:bookmarkEnd w:id="36"/>
       <w:r>
         <w:rPr>
           <w:b/>
@@ -8865,8 +8770,8 @@
           <w:numId w:val="3"/>
         </w:numPr>
       </w:pPr>
-      <w:bookmarkStart w:id="38" w:name="_6._Database_1"/>
-      <w:bookmarkEnd w:id="38"/>
+      <w:bookmarkStart w:id="37" w:name="_6._Database_1"/>
+      <w:bookmarkEnd w:id="37"/>
       <w:r>
         <w:t>Domain Class Diagram</w:t>
       </w:r>
@@ -8918,8 +8823,8 @@
       <w:pPr>
         <w:pStyle w:val="Heading2"/>
       </w:pPr>
-      <w:bookmarkStart w:id="39" w:name="_6.1._Scripts_to"/>
-      <w:bookmarkEnd w:id="39"/>
+      <w:bookmarkStart w:id="38" w:name="_6.1._Scripts_to"/>
+      <w:bookmarkEnd w:id="38"/>
     </w:p>
     <w:p/>
     <w:p>
@@ -8973,7 +8878,7 @@
                     <pic:cNvPicPr/>
                   </pic:nvPicPr>
                   <pic:blipFill>
-                    <a:blip r:embed="rId17">
+                    <a:blip r:embed="rId20">
                       <a:extLst>
                         <a:ext uri="{28A0092B-C50C-407E-A947-70E740481C1C}">
                           <a14:useLocalDpi xmlns:a14="http://schemas.microsoft.com/office/drawing/2010/main" val="0"/>
@@ -9022,8 +8927,8 @@
           <w:szCs w:val="32"/>
         </w:rPr>
       </w:pPr>
-      <w:bookmarkStart w:id="40" w:name="_6.2._Data_Dictionary_1"/>
-      <w:bookmarkEnd w:id="40"/>
+      <w:bookmarkStart w:id="39" w:name="_6.2._Data_Dictionary_1"/>
+      <w:bookmarkEnd w:id="39"/>
     </w:p>
     <w:p>
       <w:pPr>
@@ -9033,8 +8938,8 @@
           <w:numId w:val="3"/>
         </w:numPr>
       </w:pPr>
-      <w:bookmarkStart w:id="41" w:name="_8._Measurable_deliverables"/>
-      <w:bookmarkEnd w:id="41"/>
+      <w:bookmarkStart w:id="40" w:name="_8._Measurable_deliverables"/>
+      <w:bookmarkEnd w:id="40"/>
       <w:r>
         <w:t>Milestones</w:t>
       </w:r>
@@ -9235,8 +9140,8 @@
           <w:numId w:val="3"/>
         </w:numPr>
       </w:pPr>
-      <w:bookmarkStart w:id="42" w:name="_9._Acceptance_Criteria_1"/>
-      <w:bookmarkEnd w:id="42"/>
+      <w:bookmarkStart w:id="41" w:name="_9._Acceptance_Criteria_1"/>
+      <w:bookmarkEnd w:id="41"/>
       <w:r>
         <w:t>Implementation Schedule</w:t>
       </w:r>
@@ -9294,8 +9199,8 @@
           <w:numId w:val="3"/>
         </w:numPr>
       </w:pPr>
-      <w:bookmarkStart w:id="43" w:name="_10._Client_/"/>
-      <w:bookmarkEnd w:id="43"/>
+      <w:bookmarkStart w:id="42" w:name="_10._Client_/"/>
+      <w:bookmarkEnd w:id="42"/>
       <w:r>
         <w:t>Client / Faculty Sign-off</w:t>
       </w:r>
@@ -9358,9 +9263,8 @@
           <w:szCs w:val="48"/>
           <w:u w:val="single"/>
         </w:rPr>
-        <w:t xml:space="preserve">X                              </w:t>
-      </w:r>
-      <w:proofErr w:type="gramStart"/>
+        <w:t xml:space="preserve">X                                </w:t>
+      </w:r>
       <w:r>
         <w:rPr>
           <w:rFonts w:ascii="ArialMT" w:hAnsi="ArialMT" w:cs="ArialMT"/>
@@ -9368,18 +9272,8 @@
           <w:szCs w:val="48"/>
           <w:u w:val="single"/>
         </w:rPr>
-        <w:t xml:space="preserve">  </w:t>
-      </w:r>
-      <w:r>
-        <w:rPr>
-          <w:rFonts w:ascii="ArialMT" w:hAnsi="ArialMT" w:cs="ArialMT"/>
-          <w:sz w:val="48"/>
-          <w:szCs w:val="48"/>
-          <w:u w:val="single"/>
-        </w:rPr>
         <w:t>.</w:t>
       </w:r>
-      <w:proofErr w:type="gramEnd"/>
     </w:p>
     <w:p>
       <w:pPr>
@@ -9404,8 +9298,8 @@
       </w:r>
     </w:p>
     <w:sectPr>
-      <w:headerReference w:type="default" r:id="rId18"/>
-      <w:footerReference w:type="default" r:id="rId19"/>
+      <w:headerReference w:type="default" r:id="rId21"/>
+      <w:footerReference w:type="default" r:id="rId22"/>
       <w:pgSz w:w="12240" w:h="15840"/>
       <w:pgMar w:top="1440" w:right="1440" w:bottom="1440" w:left="1440" w:header="720" w:footer="720" w:gutter="0"/>
       <w:cols w:space="720"/>
@@ -11638,6 +11532,7 @@
   <w:style w:type="character" w:default="1" w:styleId="DefaultParagraphFont">
     <w:name w:val="Default Paragraph Font"/>
     <w:uiPriority w:val="1"/>
+    <w:semiHidden/>
     <w:unhideWhenUsed/>
   </w:style>
   <w:style w:type="table" w:default="1" w:styleId="TableNormal">
@@ -12477,14 +12372,23 @@
 </file>
 
 <file path=customXml/item2.xml><?xml version="1.0" encoding="utf-8"?>
-<p:properties xmlns:p="http://schemas.microsoft.com/office/2006/metadata/properties" xmlns:xsi="http://www.w3.org/2001/XMLSchema-instance" xmlns:pc="http://schemas.microsoft.com/office/infopath/2007/PartnerControls">
-  <documentManagement>
-    <_activity xmlns="9e92f41d-66a0-440e-97eb-9c78064b57a9" xsi:nil="true"/>
-  </documentManagement>
-</p:properties>
+<?mso-contentType ?>
+<FormTemplates xmlns="http://schemas.microsoft.com/sharepoint/v3/contenttype/forms">
+  <Display>DocumentLibraryForm</Display>
+  <Edit>DocumentLibraryForm</Edit>
+  <New>DocumentLibraryForm</New>
+</FormTemplates>
 </file>
 
 <file path=customXml/item3.xml><?xml version="1.0" encoding="utf-8"?>
+<b:Sources xmlns:b="http://schemas.openxmlformats.org/officeDocument/2006/bibliography" xmlns="http://schemas.openxmlformats.org/officeDocument/2006/bibliography" SelectedStyle="\APASixthEditionOfficeOnline.xsl" StyleName="APA" Version="6"/>
+</file>
+
+<file path=customXml/item4.xml><?xml version="1.0" encoding="utf-8"?>
+<b:Sources xmlns:b="http://schemas.openxmlformats.org/officeDocument/2006/bibliography" xmlns="http://schemas.openxmlformats.org/officeDocument/2006/bibliography" SelectedStyle="\APASixthEditionOfficeOnline.xsl" StyleName="APA" Version="6"/>
+</file>
+
+<file path=customXml/item5.xml><?xml version="1.0" encoding="utf-8"?>
 <ct:contentTypeSchema xmlns:ct="http://schemas.microsoft.com/office/2006/metadata/contentType" xmlns:ma="http://schemas.microsoft.com/office/2006/metadata/properties/metaAttributes" ct:_="" ma:_="" ma:contentTypeName="Document" ma:contentTypeID="0x0101005BD20FAE995F444A8F45E9171E39BEA7" ma:contentTypeVersion="6" ma:contentTypeDescription="Create a new document." ma:contentTypeScope="" ma:versionID="f383cbff495cf73cd903a4384317d215">
   <xsd:schema xmlns:xsd="http://www.w3.org/2001/XMLSchema" xmlns:xs="http://www.w3.org/2001/XMLSchema" xmlns:p="http://schemas.microsoft.com/office/2006/metadata/properties" xmlns:ns3="9e92f41d-66a0-440e-97eb-9c78064b57a9" targetNamespace="http://schemas.microsoft.com/office/2006/metadata/properties" ma:root="true" ma:fieldsID="b4b1314a86865403a3206ce522735190" ns3:_="">
     <xsd:import namespace="9e92f41d-66a0-440e-97eb-9c78064b57a9"/>
@@ -12640,25 +12544,12 @@
 </ct:contentTypeSchema>
 </file>
 
-<file path=customXml/item4.xml><?xml version="1.0" encoding="utf-8"?>
-<b:Sources xmlns:b="http://schemas.openxmlformats.org/officeDocument/2006/bibliography" xmlns="http://schemas.openxmlformats.org/officeDocument/2006/bibliography" SelectedStyle="\APASixthEditionOfficeOnline.xsl" StyleName="APA" Version="6"/>
-</file>
-
-<file path=customXml/item5.xml><?xml version="1.0" encoding="utf-8"?>
-<b:Sources xmlns:b="http://schemas.openxmlformats.org/officeDocument/2006/bibliography" xmlns="http://schemas.openxmlformats.org/officeDocument/2006/bibliography" SelectedStyle="\APASixthEditionOfficeOnline.xsl" StyleName="APA" Version="6"/>
-</file>
-
 <file path=customXml/item6.xml><?xml version="1.0" encoding="utf-8"?>
 <b:Sources xmlns:b="http://schemas.openxmlformats.org/officeDocument/2006/bibliography" xmlns="http://schemas.openxmlformats.org/officeDocument/2006/bibliography" SelectedStyle="\APASixthEditionOfficeOnline.xsl" StyleName="APA" Version="6"/>
 </file>
 
 <file path=customXml/item7.xml><?xml version="1.0" encoding="utf-8"?>
-<?mso-contentType ?>
-<FormTemplates xmlns="http://schemas.microsoft.com/sharepoint/v3/contenttype/forms">
-  <Display>DocumentLibraryForm</Display>
-  <Edit>DocumentLibraryForm</Edit>
-  <New>DocumentLibraryForm</New>
-</FormTemplates>
+<b:Sources xmlns:b="http://schemas.openxmlformats.org/officeDocument/2006/bibliography" xmlns="http://schemas.openxmlformats.org/officeDocument/2006/bibliography" SelectedStyle="\APASixthEditionOfficeOnline.xsl" StyleName="APA" Version="6"/>
 </file>
 
 <file path=customXml/item8.xml><?xml version="1.0" encoding="utf-8"?>
@@ -12666,11 +12557,15 @@
 </file>
 
 <file path=customXml/item9.xml><?xml version="1.0" encoding="utf-8"?>
-<b:Sources xmlns:b="http://schemas.openxmlformats.org/officeDocument/2006/bibliography" xmlns="http://schemas.openxmlformats.org/officeDocument/2006/bibliography" SelectedStyle="\APASixthEditionOfficeOnline.xsl" StyleName="APA" Version="6"/>
+<p:properties xmlns:p="http://schemas.microsoft.com/office/2006/metadata/properties" xmlns:xsi="http://www.w3.org/2001/XMLSchema-instance" xmlns:pc="http://schemas.microsoft.com/office/infopath/2007/PartnerControls">
+  <documentManagement>
+    <_activity xmlns="9e92f41d-66a0-440e-97eb-9c78064b57a9" xsi:nil="true"/>
+  </documentManagement>
+</p:properties>
 </file>
 
 <file path=customXml/itemProps1.xml><?xml version="1.0" encoding="utf-8"?>
-<ds:datastoreItem xmlns:ds="http://schemas.openxmlformats.org/officeDocument/2006/customXml" ds:itemID="{E9C99669-4497-4E9E-98A4-BED158149AFE}">
+<ds:datastoreItem xmlns:ds="http://schemas.openxmlformats.org/officeDocument/2006/customXml" ds:itemID="{93480FC8-8C2D-45B0-A64C-73E611655476}">
   <ds:schemaRefs>
     <ds:schemaRef ds:uri="http://schemas.openxmlformats.org/officeDocument/2006/bibliography"/>
   </ds:schemaRefs>
@@ -12678,16 +12573,30 @@
 </file>
 
 <file path=customXml/itemProps2.xml><?xml version="1.0" encoding="utf-8"?>
-<ds:datastoreItem xmlns:ds="http://schemas.openxmlformats.org/officeDocument/2006/customXml" ds:itemID="{87E051C0-CAC2-4DB7-BABB-6C14BF081DB3}">
+<ds:datastoreItem xmlns:ds="http://schemas.openxmlformats.org/officeDocument/2006/customXml" ds:itemID="{0C3D46B6-9FDE-43D9-A05D-DAAD4EFEBA85}">
   <ds:schemaRefs>
-    <ds:schemaRef ds:uri="http://schemas.microsoft.com/office/2006/metadata/properties"/>
-    <ds:schemaRef ds:uri="http://schemas.microsoft.com/office/infopath/2007/PartnerControls"/>
-    <ds:schemaRef ds:uri="9e92f41d-66a0-440e-97eb-9c78064b57a9"/>
+    <ds:schemaRef ds:uri="http://schemas.microsoft.com/sharepoint/v3/contenttype/forms"/>
   </ds:schemaRefs>
 </ds:datastoreItem>
 </file>
 
 <file path=customXml/itemProps3.xml><?xml version="1.0" encoding="utf-8"?>
+<ds:datastoreItem xmlns:ds="http://schemas.openxmlformats.org/officeDocument/2006/customXml" ds:itemID="{D2C9F2EF-3203-4D54-9ED7-6F14583D4188}">
+  <ds:schemaRefs>
+    <ds:schemaRef ds:uri="http://schemas.openxmlformats.org/officeDocument/2006/bibliography"/>
+  </ds:schemaRefs>
+</ds:datastoreItem>
+</file>
+
+<file path=customXml/itemProps4.xml><?xml version="1.0" encoding="utf-8"?>
+<ds:datastoreItem xmlns:ds="http://schemas.openxmlformats.org/officeDocument/2006/customXml" ds:itemID="{072CA0F0-96C6-4D59-8CE7-2EB3F9FA0E4F}">
+  <ds:schemaRefs>
+    <ds:schemaRef ds:uri="http://schemas.openxmlformats.org/officeDocument/2006/bibliography"/>
+  </ds:schemaRefs>
+</ds:datastoreItem>
+</file>
+
+<file path=customXml/itemProps5.xml><?xml version="1.0" encoding="utf-8"?>
 <ds:datastoreItem xmlns:ds="http://schemas.openxmlformats.org/officeDocument/2006/customXml" ds:itemID="{7F4CA4DF-7B77-48E9-812B-5D71507A8AEA}">
   <ds:schemaRefs>
     <ds:schemaRef ds:uri="http://schemas.microsoft.com/office/2006/metadata/contentType"/>
@@ -12705,23 +12614,23 @@
 </ds:datastoreItem>
 </file>
 
-<file path=customXml/itemProps4.xml><?xml version="1.0" encoding="utf-8"?>
-<ds:datastoreItem xmlns:ds="http://schemas.openxmlformats.org/officeDocument/2006/customXml" ds:itemID="{072CA0F0-96C6-4D59-8CE7-2EB3F9FA0E4F}">
+<file path=customXml/itemProps6.xml><?xml version="1.0" encoding="utf-8"?>
+<ds:datastoreItem xmlns:ds="http://schemas.openxmlformats.org/officeDocument/2006/customXml" ds:itemID="{E9C99669-4497-4E9E-98A4-BED158149AFE}">
   <ds:schemaRefs>
     <ds:schemaRef ds:uri="http://schemas.openxmlformats.org/officeDocument/2006/bibliography"/>
   </ds:schemaRefs>
 </ds:datastoreItem>
 </file>
 
-<file path=customXml/itemProps5.xml><?xml version="1.0" encoding="utf-8"?>
-<ds:datastoreItem xmlns:ds="http://schemas.openxmlformats.org/officeDocument/2006/customXml" ds:itemID="{D2C9F2EF-3203-4D54-9ED7-6F14583D4188}">
+<file path=customXml/itemProps7.xml><?xml version="1.0" encoding="utf-8"?>
+<ds:datastoreItem xmlns:ds="http://schemas.openxmlformats.org/officeDocument/2006/customXml" ds:itemID="{D2385023-5A0F-4658-B688-056B7636332C}">
   <ds:schemaRefs>
     <ds:schemaRef ds:uri="http://schemas.openxmlformats.org/officeDocument/2006/bibliography"/>
   </ds:schemaRefs>
 </ds:datastoreItem>
 </file>
 
-<file path=customXml/itemProps6.xml><?xml version="1.0" encoding="utf-8"?>
+<file path=customXml/itemProps8.xml><?xml version="1.0" encoding="utf-8"?>
 <ds:datastoreItem xmlns:ds="http://schemas.openxmlformats.org/officeDocument/2006/customXml" ds:itemID="{DA5C88AD-A61D-495D-850F-D9E52BCF0259}">
   <ds:schemaRefs>
     <ds:schemaRef ds:uri="http://schemas.openxmlformats.org/officeDocument/2006/bibliography"/>
@@ -12729,26 +12638,12 @@
 </ds:datastoreItem>
 </file>
 
-<file path=customXml/itemProps7.xml><?xml version="1.0" encoding="utf-8"?>
-<ds:datastoreItem xmlns:ds="http://schemas.openxmlformats.org/officeDocument/2006/customXml" ds:itemID="{0C3D46B6-9FDE-43D9-A05D-DAAD4EFEBA85}">
+<file path=customXml/itemProps9.xml><?xml version="1.0" encoding="utf-8"?>
+<ds:datastoreItem xmlns:ds="http://schemas.openxmlformats.org/officeDocument/2006/customXml" ds:itemID="{87E051C0-CAC2-4DB7-BABB-6C14BF081DB3}">
   <ds:schemaRefs>
-    <ds:schemaRef ds:uri="http://schemas.microsoft.com/sharepoint/v3/contenttype/forms"/>
-  </ds:schemaRefs>
-</ds:datastoreItem>
-</file>
-
-<file path=customXml/itemProps8.xml><?xml version="1.0" encoding="utf-8"?>
-<ds:datastoreItem xmlns:ds="http://schemas.openxmlformats.org/officeDocument/2006/customXml" ds:itemID="{D2385023-5A0F-4658-B688-056B7636332C}">
-  <ds:schemaRefs>
-    <ds:schemaRef ds:uri="http://schemas.openxmlformats.org/officeDocument/2006/bibliography"/>
-  </ds:schemaRefs>
-</ds:datastoreItem>
-</file>
-
-<file path=customXml/itemProps9.xml><?xml version="1.0" encoding="utf-8"?>
-<ds:datastoreItem xmlns:ds="http://schemas.openxmlformats.org/officeDocument/2006/customXml" ds:itemID="{93480FC8-8C2D-45B0-A64C-73E611655476}">
-  <ds:schemaRefs>
-    <ds:schemaRef ds:uri="http://schemas.openxmlformats.org/officeDocument/2006/bibliography"/>
+    <ds:schemaRef ds:uri="http://schemas.microsoft.com/office/2006/metadata/properties"/>
+    <ds:schemaRef ds:uri="http://schemas.microsoft.com/office/infopath/2007/PartnerControls"/>
+    <ds:schemaRef ds:uri="9e92f41d-66a0-440e-97eb-9c78064b57a9"/>
   </ds:schemaRefs>
 </ds:datastoreItem>
 </file>
</xml_diff>